<commit_message>
Report AND CODE UPDATED
</commit_message>
<xml_diff>
--- a/7COM1079_Final_report.docx
+++ b/7COM1079_Final_report.docx
@@ -1766,10 +1766,6 @@
     <w:p>
       <w:pPr>
         <w:pStyle w:val="ListParagraph"/>
-        <w:numPr>
-          <w:ilvl w:val="0"/>
-          <w:numId w:val="33"/>
-        </w:numPr>
         <w:spacing w:before="100" w:beforeAutospacing="1" w:after="100" w:afterAutospacing="1"/>
         <w:rPr>
           <w:rFonts w:ascii="Times New Roman" w:eastAsia="Times New Roman" w:hAnsi="Times New Roman" w:cs="Times New Roman"/>
@@ -1824,10 +1820,6 @@
     <w:p>
       <w:pPr>
         <w:pStyle w:val="ListParagraph"/>
-        <w:numPr>
-          <w:ilvl w:val="0"/>
-          <w:numId w:val="33"/>
-        </w:numPr>
         <w:spacing w:before="100" w:beforeAutospacing="1" w:after="100" w:afterAutospacing="1"/>
         <w:rPr>
           <w:rFonts w:ascii="Times New Roman" w:eastAsia="Times New Roman" w:hAnsi="Times New Roman" w:cs="Times New Roman"/>
@@ -1854,18 +1846,7 @@
           <w:lang w:val="en-US"/>
           <w14:ligatures w14:val="none"/>
         </w:rPr>
-        <w:t xml:space="preserve"> There</w:t>
-      </w:r>
-      <w:bookmarkStart w:id="0" w:name="_GoBack"/>
-      <w:bookmarkEnd w:id="0"/>
-      <w:r>
-        <w:rPr>
-          <w:rFonts w:ascii="Times New Roman" w:eastAsia="Times New Roman" w:hAnsi="Times New Roman" w:cs="Times New Roman"/>
-          <w:kern w:val="0"/>
-          <w:lang w:val="en-US"/>
-          <w14:ligatures w14:val="none"/>
-        </w:rPr>
-        <w:t xml:space="preserve"> is a difference in the average ratings of restaurants that have photographic reviews compared to those that have only text-based reviews.</w:t>
+        <w:t xml:space="preserve"> There is a difference in the average ratings of restaurants that have photographic reviews compared to those that have only text-based reviews.</w:t>
       </w:r>
     </w:p>
     <w:p>
@@ -2322,6 +2303,81 @@
     <w:p>
       <w:pPr>
         <w:pStyle w:val="ListParagraph"/>
+        <w:rPr>
+          <w:rFonts w:ascii="Times New Roman" w:eastAsia="Times New Roman" w:hAnsi="Times New Roman" w:cs="Times New Roman"/>
+        </w:rPr>
+      </w:pPr>
+      <w:r>
+        <w:rPr>
+          <w:rFonts w:ascii="Times New Roman" w:eastAsia="Times New Roman" w:hAnsi="Times New Roman" w:cs="Times New Roman"/>
+          <w:noProof/>
+          <w:lang w:val="en-US"/>
+        </w:rPr>
+        <w:drawing>
+          <wp:inline distT="0" distB="0" distL="0" distR="0" wp14:anchorId="3132B5CB" wp14:editId="7262C9D1">
+            <wp:extent cx="5731510" cy="4298950"/>
+            <wp:effectExtent l="0" t="0" r="2540" b="6350"/>
+            <wp:docPr id="1" name="Picture 1"/>
+            <wp:cNvGraphicFramePr>
+              <a:graphicFrameLocks xmlns:a="http://schemas.openxmlformats.org/drawingml/2006/main" noChangeAspect="1"/>
+            </wp:cNvGraphicFramePr>
+            <a:graphic xmlns:a="http://schemas.openxmlformats.org/drawingml/2006/main">
+              <a:graphicData uri="http://schemas.openxmlformats.org/drawingml/2006/picture">
+                <pic:pic xmlns:pic="http://schemas.openxmlformats.org/drawingml/2006/picture">
+                  <pic:nvPicPr>
+                    <pic:cNvPr id="1" name="histogram_ratings_overlay.png"/>
+                    <pic:cNvPicPr/>
+                  </pic:nvPicPr>
+                  <pic:blipFill>
+                    <a:blip r:embed="rId10" cstate="print">
+                      <a:extLst>
+                        <a:ext uri="{28A0092B-C50C-407E-A947-70E740481C1C}">
+                          <a14:useLocalDpi xmlns:a14="http://schemas.microsoft.com/office/drawing/2010/main" val="0"/>
+                        </a:ext>
+                      </a:extLst>
+                    </a:blip>
+                    <a:stretch>
+                      <a:fillRect/>
+                    </a:stretch>
+                  </pic:blipFill>
+                  <pic:spPr>
+                    <a:xfrm>
+                      <a:off x="0" y="0"/>
+                      <a:ext cx="5731510" cy="4298950"/>
+                    </a:xfrm>
+                    <a:prstGeom prst="rect">
+                      <a:avLst/>
+                    </a:prstGeom>
+                  </pic:spPr>
+                </pic:pic>
+              </a:graphicData>
+            </a:graphic>
+          </wp:inline>
+        </w:drawing>
+      </w:r>
+    </w:p>
+    <w:p>
+      <w:pPr>
+        <w:pStyle w:val="ListParagraph"/>
+        <w:jc w:val="center"/>
+        <w:rPr>
+          <w:rFonts w:ascii="Times New Roman" w:eastAsia="Times New Roman" w:hAnsi="Times New Roman" w:cs="Times New Roman"/>
+          <w:i/>
+          <w:sz w:val="20"/>
+        </w:rPr>
+      </w:pPr>
+      <w:r>
+        <w:rPr>
+          <w:rFonts w:ascii="Times New Roman" w:eastAsia="Times New Roman" w:hAnsi="Times New Roman" w:cs="Times New Roman"/>
+          <w:i/>
+          <w:sz w:val="20"/>
+        </w:rPr>
+        <w:t>Fig 1: Histogram ratings overlay</w:t>
+      </w:r>
+    </w:p>
+    <w:p>
+      <w:pPr>
+        <w:pStyle w:val="ListParagraph"/>
         <w:numPr>
           <w:ilvl w:val="1"/>
           <w:numId w:val="33"/>
@@ -2374,6 +2430,22 @@
       <w:pPr>
         <w:pStyle w:val="ListParagraph"/>
         <w:ind w:left="1800"/>
+      </w:pPr>
+      <w:r>
+        <w:lastRenderedPageBreak/>
+        <w:t>A bar chart with 95% confidence intervals is used as the main plot to compare mean star ratings between reviews that mention staff or service and those that do not. A histogram with a normal distribution overlay is included as a supplementary plot to assess the overall rating distribution and support the assumptions of mean comparison.</w:t>
+      </w:r>
+    </w:p>
+    <w:p>
+      <w:pPr>
+        <w:pStyle w:val="ListParagraph"/>
+        <w:ind w:left="1800"/>
+      </w:pPr>
+    </w:p>
+    <w:p>
+      <w:pPr>
+        <w:pStyle w:val="ListParagraph"/>
+        <w:ind w:left="1800"/>
         <w:rPr>
           <w:rFonts w:ascii="Times New Roman" w:eastAsia="Times New Roman" w:hAnsi="Times New Roman" w:cs="Times New Roman"/>
           <w:i/>
@@ -2382,16 +2454,86 @@
         </w:rPr>
       </w:pPr>
       <w:r>
-        <w:t>A bar chart with 95% confidence intervals is used as the main plot to compare mean star ratings between reviews that mention staff or service and those that do not. A histogram with a normal distribution overlay is included as a supplementary plot to assess the overall rating distribution and support the assumptions of mean comparison.</w:t>
-      </w:r>
-    </w:p>
-    <w:p>
-      <w:pPr>
-        <w:pStyle w:val="ListParagraph"/>
         <w:rPr>
           <w:rFonts w:ascii="Times New Roman" w:eastAsia="Times New Roman" w:hAnsi="Times New Roman" w:cs="Times New Roman"/>
           <w:i/>
           <w:iCs/>
+          <w:noProof/>
+          <w:lang w:val="en-US"/>
+        </w:rPr>
+        <w:drawing>
+          <wp:inline distT="0" distB="0" distL="0" distR="0" wp14:anchorId="3A2C0B82" wp14:editId="4718AA13">
+            <wp:extent cx="5731510" cy="4298950"/>
+            <wp:effectExtent l="0" t="0" r="2540" b="6350"/>
+            <wp:docPr id="2" name="Picture 2"/>
+            <wp:cNvGraphicFramePr>
+              <a:graphicFrameLocks xmlns:a="http://schemas.openxmlformats.org/drawingml/2006/main" noChangeAspect="1"/>
+            </wp:cNvGraphicFramePr>
+            <a:graphic xmlns:a="http://schemas.openxmlformats.org/drawingml/2006/main">
+              <a:graphicData uri="http://schemas.openxmlformats.org/drawingml/2006/picture">
+                <pic:pic xmlns:pic="http://schemas.openxmlformats.org/drawingml/2006/picture">
+                  <pic:nvPicPr>
+                    <pic:cNvPr id="2" name="mean_rating_by_service.png"/>
+                    <pic:cNvPicPr/>
+                  </pic:nvPicPr>
+                  <pic:blipFill>
+                    <a:blip r:embed="rId11" cstate="print">
+                      <a:extLst>
+                        <a:ext uri="{28A0092B-C50C-407E-A947-70E740481C1C}">
+                          <a14:useLocalDpi xmlns:a14="http://schemas.microsoft.com/office/drawing/2010/main" val="0"/>
+                        </a:ext>
+                      </a:extLst>
+                    </a:blip>
+                    <a:stretch>
+                      <a:fillRect/>
+                    </a:stretch>
+                  </pic:blipFill>
+                  <pic:spPr>
+                    <a:xfrm>
+                      <a:off x="0" y="0"/>
+                      <a:ext cx="5731510" cy="4298950"/>
+                    </a:xfrm>
+                    <a:prstGeom prst="rect">
+                      <a:avLst/>
+                    </a:prstGeom>
+                  </pic:spPr>
+                </pic:pic>
+              </a:graphicData>
+            </a:graphic>
+          </wp:inline>
+        </w:drawing>
+      </w:r>
+    </w:p>
+    <w:p>
+      <w:pPr>
+        <w:pStyle w:val="ListParagraph"/>
+        <w:jc w:val="center"/>
+        <w:rPr>
+          <w:rFonts w:ascii="Times New Roman" w:eastAsia="Times New Roman" w:hAnsi="Times New Roman" w:cs="Times New Roman"/>
+          <w:i/>
+          <w:iCs/>
+          <w:sz w:val="20"/>
+        </w:rPr>
+      </w:pPr>
+      <w:r>
+        <w:rPr>
+          <w:rFonts w:ascii="Times New Roman" w:eastAsia="Times New Roman" w:hAnsi="Times New Roman" w:cs="Times New Roman"/>
+          <w:i/>
+          <w:iCs/>
+          <w:sz w:val="20"/>
+        </w:rPr>
+        <w:t>Fig 2: Mean rating by service</w:t>
+      </w:r>
+    </w:p>
+    <w:p>
+      <w:pPr>
+        <w:pStyle w:val="ListParagraph"/>
+        <w:jc w:val="center"/>
+        <w:rPr>
+          <w:rFonts w:ascii="Times New Roman" w:eastAsia="Times New Roman" w:hAnsi="Times New Roman" w:cs="Times New Roman"/>
+          <w:i/>
+          <w:iCs/>
+          <w:sz w:val="20"/>
         </w:rPr>
       </w:pPr>
     </w:p>
@@ -2514,23 +2656,12 @@
     </w:p>
     <w:p>
       <w:pPr>
-        <w:pStyle w:val="ListParagraph"/>
-        <w:ind w:left="1800"/>
-        <w:rPr>
-          <w:rFonts w:ascii="Times New Roman" w:eastAsia="Times New Roman" w:hAnsi="Times New Roman" w:cs="Times New Roman"/>
-          <w:i/>
-          <w:iCs/>
-          <w:highlight w:val="yellow"/>
-        </w:rPr>
-      </w:pPr>
-    </w:p>
-    <w:p>
-      <w:pPr>
-        <w:pStyle w:val="ListParagraph"/>
-        <w:rPr>
-          <w:rFonts w:ascii="Times New Roman" w:eastAsia="Times New Roman" w:hAnsi="Times New Roman" w:cs="Times New Roman"/>
-        </w:rPr>
-      </w:pPr>
+        <w:rPr>
+          <w:rFonts w:ascii="Times New Roman" w:eastAsia="Times New Roman" w:hAnsi="Times New Roman" w:cs="Times New Roman"/>
+        </w:rPr>
+      </w:pPr>
+      <w:bookmarkStart w:id="0" w:name="_GoBack"/>
+      <w:bookmarkEnd w:id="0"/>
     </w:p>
     <w:p>
       <w:pPr>
@@ -2543,6 +2674,7 @@
         <w:rPr>
           <w:rFonts w:ascii="Times New Roman" w:eastAsia="Times New Roman" w:hAnsi="Times New Roman" w:cs="Times New Roman"/>
         </w:rPr>
+        <w:lastRenderedPageBreak/>
         <w:t xml:space="preserve"> </w:t>
       </w:r>
     </w:p>
@@ -2561,7 +2693,6 @@
         <w:rPr>
           <w:rFonts w:ascii="Times New Roman" w:eastAsia="Times New Roman" w:hAnsi="Times New Roman" w:cs="Times New Roman"/>
         </w:rPr>
-        <w:lastRenderedPageBreak/>
         <w:t>Analysis</w:t>
       </w:r>
     </w:p>
@@ -2611,25 +2742,26 @@
         <w:pStyle w:val="ListParagraph"/>
         <w:ind w:left="1440" w:hanging="720"/>
         <w:rPr>
-          <w:rFonts w:ascii="Times New Roman" w:eastAsia="Times New Roman" w:hAnsi="Times New Roman" w:cs="Times New Roman"/>
-        </w:rPr>
-      </w:pPr>
-      <w:r>
-        <w:rPr>
           <w:rFonts w:ascii="Times New Roman" w:hAnsi="Times New Roman" w:cs="Times New Roman"/>
         </w:rPr>
+      </w:pPr>
+      <w:r>
+        <w:rPr>
+          <w:rFonts w:ascii="Times New Roman" w:hAnsi="Times New Roman" w:cs="Times New Roman"/>
+        </w:rPr>
         <w:t xml:space="preserve">            </w:t>
       </w:r>
       <w:r>
         <w:rPr>
           <w:rFonts w:ascii="Times New Roman" w:hAnsi="Times New Roman" w:cs="Times New Roman"/>
         </w:rPr>
-        <w:t>A Welch two-sample t-test was used to compare the average star ratings of reviews that mention staff or service with those that do not. This test was appropriate because the ratings are numerical and the two groups of reviews are independent. Welch’s t-test was chosen because it works well with large datasets and does not assume that both groups have equal variance, making it suitable for review data.</w:t>
-      </w:r>
-    </w:p>
-    <w:p>
-      <w:pPr>
-        <w:ind w:firstLine="720"/>
+        <w:t>A Student’s two-sample t-test was used to compare the average star ratings of reviews that mention staff or service with those that do not. This test was chosen because the ratings are numerical and the two groups of reviews are independent. The Student’s t-test is a simple and commonly used method for comparing average values, making it suitable for examining differences in restaurant review ratings.</w:t>
+      </w:r>
+    </w:p>
+    <w:p>
+      <w:pPr>
+        <w:pStyle w:val="ListParagraph"/>
+        <w:ind w:left="1440" w:hanging="720"/>
         <w:rPr>
           <w:rFonts w:ascii="Times New Roman" w:eastAsia="Times New Roman" w:hAnsi="Times New Roman" w:cs="Times New Roman"/>
           <w:i/>
@@ -2687,29 +2819,17 @@
     </w:p>
     <w:p>
       <w:pPr>
-        <w:pStyle w:val="ListParagraph"/>
         <w:ind w:left="1440"/>
         <w:rPr>
           <w:rFonts w:ascii="Times New Roman" w:eastAsia="Times New Roman" w:hAnsi="Times New Roman" w:cs="Times New Roman"/>
-          <w:i/>
-          <w:iCs/>
-          <w:highlight w:val="yellow"/>
         </w:rPr>
       </w:pPr>
       <w:r>
         <w:rPr>
           <w:rFonts w:ascii="Times New Roman" w:hAnsi="Times New Roman" w:cs="Times New Roman"/>
         </w:rPr>
-        <w:t>The results of the Welch t-test indicate a statistically significant difference in mean star ratings between the two groups (p &lt; 0.05). As a result, the null hypothesis is rejected. Reviews that mention staff or service receive a higher average rating than reviews that do not mention service-related aspects. This suggests that customer experiences involving service and staff interactions have a noticeable influence on how positively a restaurant is rated. The statistical findings are consistent with the visual evidence from the plots, which also show higher mean ratings for reviews that reference service, strengthening confidence in the result.</w:t>
-      </w:r>
-    </w:p>
-    <w:p>
-      <w:pPr>
-        <w:ind w:left="1440"/>
-        <w:rPr>
-          <w:rFonts w:ascii="Times New Roman" w:eastAsia="Times New Roman" w:hAnsi="Times New Roman" w:cs="Times New Roman"/>
-        </w:rPr>
-      </w:pPr>
+        <w:t>The decision to reject or not reject the null hypothesis was made by comparing the p-value from the Student’s two-sample t-test with the chosen significance level of 0.05. Since the p-value obtained from the test was lower than 0.05, the null hypothesis was rejected. This indicates that there is evidence of a difference in the average star ratings between reviews that mention staff or service and those that do not. Therefore, the results suggest that mentioning service in a review is associated with a change in customer rating behaviour rather than being due to random variation alone.</w:t>
+      </w:r>
       <w:r>
         <w:rPr>
           <w:rFonts w:ascii="Times New Roman" w:eastAsia="Times New Roman" w:hAnsi="Times New Roman" w:cs="Times New Roman"/>
@@ -2995,7 +3115,6 @@
           <w:i/>
           <w:iCs/>
         </w:rPr>
-        <w:lastRenderedPageBreak/>
         <w:t xml:space="preserve">Note any </w:t>
       </w:r>
       <w:r>
@@ -3103,6 +3222,7 @@
         <w:rPr>
           <w:rFonts w:ascii="Times New Roman" w:eastAsia="Times New Roman" w:hAnsi="Times New Roman" w:cs="Times New Roman"/>
         </w:rPr>
+        <w:lastRenderedPageBreak/>
         <w:t>Comment on the Git</w:t>
       </w:r>
       <w:r>
@@ -3527,14 +3647,7 @@
         <w:rPr>
           <w:rFonts w:ascii="Times New Roman" w:hAnsi="Times New Roman" w:cs="Times New Roman"/>
         </w:rPr>
-        <w:t xml:space="preserve">The findings highlight the importance of service quality for maintaining positive online ratings. However, the study relies on keyword-based detection of service mentions, which may overlook context or sentiment. Future research could use sentiment analysis or machine learning techniques to better </w:t>
-      </w:r>
-      <w:r>
-        <w:rPr>
-          <w:rFonts w:ascii="Times New Roman" w:hAnsi="Times New Roman" w:cs="Times New Roman"/>
-        </w:rPr>
-        <w:lastRenderedPageBreak/>
-        <w:t>distinguish positive and negative service experiences and explore causal relationships.</w:t>
+        <w:t>The findings highlight the importance of service quality for maintaining positive online ratings. However, the study relies on keyword-based detection of service mentions, which may overlook context or sentiment. Future research could use sentiment analysis or machine learning techniques to better distinguish positive and negative service experiences and explore causal relationships.</w:t>
       </w:r>
     </w:p>
     <w:p>
@@ -3570,6 +3683,7 @@
         <w:rPr>
           <w:rFonts w:ascii="Times New Roman" w:eastAsia="Times New Roman" w:hAnsi="Times New Roman" w:cs="Times New Roman"/>
         </w:rPr>
+        <w:lastRenderedPageBreak/>
         <w:t>Reference list</w:t>
       </w:r>
       <w:r>
@@ -4043,11 +4157,11 @@
       </w:pPr>
     </w:p>
     <w:sectPr>
-      <w:headerReference w:type="default" r:id="rId10"/>
-      <w:footerReference w:type="even" r:id="rId11"/>
-      <w:footerReference w:type="default" r:id="rId12"/>
-      <w:headerReference w:type="first" r:id="rId13"/>
-      <w:footerReference w:type="first" r:id="rId14"/>
+      <w:headerReference w:type="default" r:id="rId12"/>
+      <w:footerReference w:type="even" r:id="rId13"/>
+      <w:footerReference w:type="default" r:id="rId14"/>
+      <w:headerReference w:type="first" r:id="rId15"/>
+      <w:footerReference w:type="first" r:id="rId16"/>
       <w:pgSz w:w="11906" w:h="16838"/>
       <w:pgMar w:top="1440" w:right="1440" w:bottom="1440" w:left="1440" w:header="708" w:footer="708" w:gutter="0"/>
       <w:cols w:space="708"/>
@@ -4187,7 +4301,7 @@
             <w:rStyle w:val="PageNumber"/>
             <w:noProof/>
           </w:rPr>
-          <w:t>3</w:t>
+          <w:t>6</w:t>
         </w:r>
         <w:r>
           <w:rPr>

</xml_diff>